<commit_message>
replaced quiz 3 and homework 4
</commit_message>
<xml_diff>
--- a/Tareas/Tarea_4__-_Programacion_en_C_-_Parte_2_-_09.OCT.18.docx
+++ b/Tareas/Tarea_4__-_Programacion_en_C_-_Parte_2_-_09.OCT.18.docx
@@ -1,6 +1,6 @@
 
 <file path=word/document.xml><?xml version="1.0" encoding="utf-8"?>
-<w:document xmlns:wpc="http://schemas.microsoft.com/office/word/2010/wordprocessingCanvas" xmlns:mc="http://schemas.openxmlformats.org/markup-compatibility/2006" xmlns:o="urn:schemas-microsoft-com:office:office" xmlns:r="http://schemas.openxmlformats.org/officeDocument/2006/relationships" xmlns:m="http://schemas.openxmlformats.org/officeDocument/2006/math" xmlns:v="urn:schemas-microsoft-com:vml" xmlns:wp14="http://schemas.microsoft.com/office/word/2010/wordprocessingDrawing" xmlns:wp="http://schemas.openxmlformats.org/drawingml/2006/wordprocessingDrawing" xmlns:w10="urn:schemas-microsoft-com:office:word" xmlns:w="http://schemas.openxmlformats.org/wordprocessingml/2006/main" xmlns:w14="http://schemas.microsoft.com/office/word/2010/wordml" xmlns:w15="http://schemas.microsoft.com/office/word/2012/wordml" xmlns:wpg="http://schemas.microsoft.com/office/word/2010/wordprocessingGroup" xmlns:wpi="http://schemas.microsoft.com/office/word/2010/wordprocessingInk" xmlns:wne="http://schemas.microsoft.com/office/word/2006/wordml" xmlns:wps="http://schemas.microsoft.com/office/word/2010/wordprocessingShape" mc:Ignorable="w14 w15 wp14">
+<w:document xmlns:wpc="http://schemas.microsoft.com/office/word/2010/wordprocessingCanvas" xmlns:cx="http://schemas.microsoft.com/office/drawing/2014/chartex" xmlns:mc="http://schemas.openxmlformats.org/markup-compatibility/2006" xmlns:o="urn:schemas-microsoft-com:office:office" xmlns:r="http://schemas.openxmlformats.org/officeDocument/2006/relationships" xmlns:m="http://schemas.openxmlformats.org/officeDocument/2006/math" xmlns:v="urn:schemas-microsoft-com:vml" xmlns:wp14="http://schemas.microsoft.com/office/word/2010/wordprocessingDrawing" xmlns:wp="http://schemas.openxmlformats.org/drawingml/2006/wordprocessingDrawing" xmlns:w10="urn:schemas-microsoft-com:office:word" xmlns:w="http://schemas.openxmlformats.org/wordprocessingml/2006/main" xmlns:w14="http://schemas.microsoft.com/office/word/2010/wordml" xmlns:w15="http://schemas.microsoft.com/office/word/2012/wordml" xmlns:w16se="http://schemas.microsoft.com/office/word/2015/wordml/symex" xmlns:wpg="http://schemas.microsoft.com/office/word/2010/wordprocessingGroup" xmlns:wpi="http://schemas.microsoft.com/office/word/2010/wordprocessingInk" xmlns:wne="http://schemas.microsoft.com/office/word/2006/wordml" xmlns:wps="http://schemas.microsoft.com/office/word/2010/wordprocessingShape" mc:Ignorable="w14 w15 w16se wp14">
   <w:body>
     <w:p>
       <w:pPr>
@@ -38,8 +38,6 @@
         </w:rPr>
         <w:t xml:space="preserve"> – Parte 2</w:t>
       </w:r>
-      <w:bookmarkStart w:id="0" w:name="_GoBack"/>
-      <w:bookmarkEnd w:id="0"/>
     </w:p>
     <w:p>
       <w:pPr>
@@ -64,27 +62,13 @@
         <w:rPr>
           <w:lang w:val="es-PA"/>
         </w:rPr>
-        <w:t>Primera Línea</w:t>
-      </w:r>
-      <w:proofErr w:type="gramStart"/>
-      <w:r>
-        <w:rPr>
-          <w:lang w:val="es-PA"/>
-        </w:rPr>
-        <w:t xml:space="preserve">:  </w:t>
-      </w:r>
-      <w:r>
-        <w:rPr>
-          <w:lang w:val="es-PA"/>
-        </w:rPr>
-        <w:t>condiciones</w:t>
-      </w:r>
-      <w:proofErr w:type="gramEnd"/>
-      <w:r>
-        <w:rPr>
-          <w:lang w:val="es-PA"/>
-        </w:rPr>
-        <w:t xml:space="preserve"> iniciales</w:t>
+        <w:t xml:space="preserve">Primera Línea:  </w:t>
+      </w:r>
+      <w:r>
+        <w:rPr>
+          <w:lang w:val="es-PA"/>
+        </w:rPr>
+        <w:t>condiciones iniciales</w:t>
       </w:r>
     </w:p>
     <w:p>
@@ -93,7 +77,6 @@
           <w:lang w:val="es-PA"/>
         </w:rPr>
       </w:pPr>
-      <w:proofErr w:type="spellStart"/>
       <w:r>
         <w:rPr>
           <w:lang w:val="es-PA"/>
@@ -107,7 +90,6 @@
         </w:rPr>
         <w:t>n</w:t>
       </w:r>
-      <w:proofErr w:type="spellEnd"/>
       <w:r>
         <w:rPr>
           <w:lang w:val="es-PA"/>
@@ -121,7 +103,6 @@
           <w:lang w:val="es-PA"/>
         </w:rPr>
       </w:pPr>
-      <w:proofErr w:type="spellStart"/>
       <w:r>
         <w:rPr>
           <w:lang w:val="es-PA"/>
@@ -135,7 +116,6 @@
         </w:rPr>
         <w:t>n</w:t>
       </w:r>
-      <w:proofErr w:type="spellEnd"/>
       <w:r>
         <w:rPr>
           <w:lang w:val="es-PA"/>
@@ -149,7 +129,6 @@
           <w:lang w:val="es-PA"/>
         </w:rPr>
       </w:pPr>
-      <w:proofErr w:type="spellStart"/>
       <w:r>
         <w:rPr>
           <w:lang w:val="es-PA"/>
@@ -163,7 +142,6 @@
         </w:rPr>
         <w:t>n</w:t>
       </w:r>
-      <w:proofErr w:type="spellEnd"/>
       <w:r>
         <w:rPr>
           <w:lang w:val="es-PA"/>
@@ -290,19 +268,7 @@
         <w:rPr>
           <w:lang w:val="es-PA"/>
         </w:rPr>
-        <w:t>Diego</w:t>
-      </w:r>
-      <w:r>
-        <w:rPr>
-          <w:lang w:val="es-PA"/>
-        </w:rPr>
-        <w:t xml:space="preserve"> – </w:t>
-      </w:r>
-      <w:r>
-        <w:rPr>
-          <w:lang w:val="es-PA"/>
-        </w:rPr>
-        <w:t>Realice un programa que haga la siguiente sucesión aritmética</w:t>
+        <w:t>Programa 1</w:t>
       </w:r>
     </w:p>
     <w:tbl>
@@ -348,8 +314,8 @@
                 <w:lang w:val="es-PA" w:eastAsia="es-PA"/>
               </w:rPr>
             </w:pPr>
-            <w:bookmarkStart w:id="1" w:name="_Hlk526237600"/>
-            <w:bookmarkStart w:id="2" w:name="OLE_LINK18"/>
+            <w:bookmarkStart w:id="0" w:name="_Hlk526237600"/>
+            <w:bookmarkStart w:id="1" w:name="OLE_LINK18"/>
             <w:r>
               <w:rPr>
                 <w:rFonts w:ascii="Calibri" w:eastAsia="Times New Roman" w:hAnsi="Calibri" w:cs="Times New Roman"/>
@@ -378,9 +344,9 @@
                 <w:lang w:val="es-PA" w:eastAsia="es-PA"/>
               </w:rPr>
             </w:pPr>
-            <w:bookmarkStart w:id="3" w:name="OLE_LINK4"/>
-            <w:bookmarkStart w:id="4" w:name="OLE_LINK5"/>
-            <w:bookmarkStart w:id="5" w:name="OLE_LINK6"/>
+            <w:bookmarkStart w:id="2" w:name="OLE_LINK4"/>
+            <w:bookmarkStart w:id="3" w:name="OLE_LINK5"/>
+            <w:bookmarkStart w:id="4" w:name="OLE_LINK6"/>
             <w:r>
               <w:rPr>
                 <w:rFonts w:ascii="Calibri" w:eastAsia="Times New Roman" w:hAnsi="Calibri" w:cs="Times New Roman"/>
@@ -1066,16 +1032,16 @@
       <w:pPr>
         <w:jc w:val="both"/>
       </w:pPr>
-      <w:bookmarkStart w:id="6" w:name="OLE_LINK16"/>
-      <w:bookmarkStart w:id="7" w:name="OLE_LINK17"/>
-      <w:bookmarkStart w:id="8" w:name="OLE_LINK21"/>
-      <w:bookmarkStart w:id="9" w:name="OLE_LINK22"/>
-      <w:bookmarkStart w:id="10" w:name="OLE_LINK23"/>
+      <w:bookmarkStart w:id="5" w:name="OLE_LINK21"/>
+      <w:bookmarkStart w:id="6" w:name="OLE_LINK22"/>
+      <w:bookmarkStart w:id="7" w:name="OLE_LINK23"/>
+      <w:bookmarkStart w:id="8" w:name="OLE_LINK16"/>
+      <w:bookmarkStart w:id="9" w:name="OLE_LINK17"/>
+      <w:bookmarkEnd w:id="0"/>
       <w:bookmarkEnd w:id="1"/>
       <w:bookmarkEnd w:id="2"/>
       <w:bookmarkEnd w:id="3"/>
       <w:bookmarkEnd w:id="4"/>
-      <w:bookmarkEnd w:id="5"/>
       <w:r>
         <w:t>A</w:t>
       </w:r>
@@ -1088,8 +1054,8 @@
       <w:r>
         <w:t xml:space="preserve"> = </w:t>
       </w:r>
-      <w:bookmarkStart w:id="11" w:name="OLE_LINK14"/>
-      <w:bookmarkStart w:id="12" w:name="OLE_LINK15"/>
+      <w:bookmarkStart w:id="10" w:name="OLE_LINK14"/>
+      <w:bookmarkStart w:id="11" w:name="OLE_LINK15"/>
       <w:r>
         <w:t>A</w:t>
       </w:r>
@@ -1105,7 +1071,6 @@
         </w:rPr>
         <w:t xml:space="preserve"> </w:t>
       </w:r>
-      <w:proofErr w:type="gramStart"/>
       <w:r>
         <w:t>+</w:t>
       </w:r>
@@ -1122,17 +1087,10 @@
         <w:rPr>
           <w:vertAlign w:val="subscript"/>
         </w:rPr>
-        <w:t>n</w:t>
-      </w:r>
-      <w:proofErr w:type="gramEnd"/>
-      <w:r>
-        <w:rPr>
-          <w:vertAlign w:val="subscript"/>
-        </w:rPr>
-        <w:t>-1</w:t>
-      </w:r>
+        <w:t>n-1</w:t>
+      </w:r>
+      <w:bookmarkEnd w:id="10"/>
       <w:bookmarkEnd w:id="11"/>
-      <w:bookmarkEnd w:id="12"/>
       <w:r>
         <w:t xml:space="preserve"> + C</w:t>
       </w:r>
@@ -1144,7 +1102,6 @@
       </w:r>
     </w:p>
     <w:p>
-      <w:proofErr w:type="spellStart"/>
       <w:r>
         <w:t>B</w:t>
       </w:r>
@@ -1154,7 +1111,6 @@
         </w:rPr>
         <w:t>n</w:t>
       </w:r>
-      <w:proofErr w:type="spellEnd"/>
       <w:r>
         <w:t xml:space="preserve"> = C</w:t>
       </w:r>
@@ -1188,10 +1144,7 @@
         <w:t>n</w:t>
       </w:r>
       <w:r>
-        <w:t xml:space="preserve"> = </w:t>
-      </w:r>
-      <w:r>
-        <w:t>C</w:t>
+        <w:t xml:space="preserve"> = C</w:t>
       </w:r>
       <w:r>
         <w:rPr>
@@ -1200,20 +1153,14 @@
         <w:t>n-1</w:t>
       </w:r>
       <w:r>
-        <w:t xml:space="preserve"> + </w:t>
-      </w:r>
-      <w:r>
-        <w:t>1</w:t>
-      </w:r>
-      <w:r>
-        <w:t xml:space="preserve"> </w:t>
-      </w:r>
-      <w:bookmarkEnd w:id="8"/>
-      <w:bookmarkEnd w:id="9"/>
-      <w:bookmarkEnd w:id="10"/>
+        <w:t xml:space="preserve"> + 1 </w:t>
+      </w:r>
+      <w:bookmarkEnd w:id="5"/>
+      <w:bookmarkEnd w:id="6"/>
+      <w:bookmarkEnd w:id="7"/>
     </w:p>
-    <w:bookmarkEnd w:id="6"/>
-    <w:bookmarkEnd w:id="7"/>
+    <w:bookmarkEnd w:id="8"/>
+    <w:bookmarkEnd w:id="9"/>
     <w:p/>
     <w:p>
       <w:pPr>
@@ -1270,26 +1217,12 @@
           <w:lang w:val="es-PA"/>
         </w:rPr>
       </w:pPr>
-      <w:proofErr w:type="spellStart"/>
       <w:r>
         <w:rPr>
           <w:lang w:val="es-PA"/>
         </w:rPr>
         <w:lastRenderedPageBreak/>
-        <w:t>Hellen</w:t>
-      </w:r>
-      <w:proofErr w:type="spellEnd"/>
-      <w:r>
-        <w:rPr>
-          <w:lang w:val="es-PA"/>
-        </w:rPr>
-        <w:t xml:space="preserve"> – </w:t>
-      </w:r>
-      <w:r>
-        <w:rPr>
-          <w:lang w:val="es-PA"/>
-        </w:rPr>
-        <w:t>Realice un programa que haga la siguiente sucesión aritmética</w:t>
+        <w:t>Programa 2</w:t>
       </w:r>
     </w:p>
     <w:tbl>
@@ -2114,10 +2047,7 @@
         <w:t xml:space="preserve"> = </w:t>
       </w:r>
       <w:r>
-        <w:t>(</w:t>
-      </w:r>
-      <w:r>
-        <w:t>A</w:t>
+        <w:t>(A</w:t>
       </w:r>
       <w:r>
         <w:rPr>
@@ -2132,10 +2062,7 @@
         <w:t xml:space="preserve"> </w:t>
       </w:r>
       <w:r>
-        <w:t>+</w:t>
-      </w:r>
-      <w:r>
-        <w:t xml:space="preserve"> 1)*(</w:t>
+        <w:t>+ 1)*(</w:t>
       </w:r>
       <w:r>
         <w:t>C</w:t>
@@ -2151,7 +2078,6 @@
       </w:r>
     </w:p>
     <w:p>
-      <w:proofErr w:type="spellStart"/>
       <w:r>
         <w:t>B</w:t>
       </w:r>
@@ -2161,7 +2087,6 @@
         </w:rPr>
         <w:t>n</w:t>
       </w:r>
-      <w:proofErr w:type="spellEnd"/>
       <w:r>
         <w:t xml:space="preserve"> = B</w:t>
       </w:r>
@@ -2178,10 +2103,7 @@
         <w:t xml:space="preserve"> </w:t>
       </w:r>
       <w:r>
-        <w:t xml:space="preserve">+ </w:t>
-      </w:r>
-      <w:r>
-        <w:t>A</w:t>
+        <w:t>+ A</w:t>
       </w:r>
       <w:r>
         <w:rPr>
@@ -2209,11 +2131,7 @@
         <w:t xml:space="preserve"> = </w:t>
       </w:r>
       <w:r>
-        <w:t>2*</w:t>
-      </w:r>
-      <w:proofErr w:type="spellStart"/>
-      <w:r>
-        <w:t>B</w:t>
+        <w:t>2*B</w:t>
       </w:r>
       <w:r>
         <w:rPr>
@@ -2221,7 +2139,6 @@
         </w:rPr>
         <w:t>n</w:t>
       </w:r>
-      <w:proofErr w:type="spellEnd"/>
     </w:p>
     <w:p>
       <w:pPr>
@@ -2240,32 +2157,8 @@
         <w:rPr>
           <w:lang w:val="es-PA"/>
         </w:rPr>
-        <w:t>Laura</w:t>
-      </w:r>
-      <w:r>
-        <w:rPr>
-          <w:lang w:val="es-PA"/>
-        </w:rPr>
-        <w:t xml:space="preserve"> </w:t>
-      </w:r>
-      <w:r>
-        <w:rPr>
-          <w:lang w:val="es-PA"/>
-        </w:rPr>
-        <w:t xml:space="preserve">– </w:t>
-      </w:r>
-      <w:bookmarkStart w:id="13" w:name="OLE_LINK1"/>
-      <w:bookmarkStart w:id="14" w:name="OLE_LINK2"/>
-      <w:bookmarkStart w:id="15" w:name="OLE_LINK3"/>
-      <w:r>
-        <w:rPr>
-          <w:lang w:val="es-PA"/>
-        </w:rPr>
-        <w:t>Realice un programa que haga la siguiente sucesión aritmética</w:t>
-      </w:r>
-      <w:bookmarkEnd w:id="13"/>
-      <w:bookmarkEnd w:id="14"/>
-      <w:bookmarkEnd w:id="15"/>
+        <w:t>Programa 3</w:t>
+      </w:r>
     </w:p>
     <w:tbl>
       <w:tblPr>
@@ -2922,9 +2815,8 @@
           <w:lang w:val="es-PA"/>
         </w:rPr>
       </w:pPr>
-      <w:bookmarkStart w:id="16" w:name="OLE_LINK12"/>
-      <w:bookmarkStart w:id="17" w:name="OLE_LINK13"/>
-      <w:proofErr w:type="spellStart"/>
+      <w:bookmarkStart w:id="12" w:name="OLE_LINK12"/>
+      <w:bookmarkStart w:id="13" w:name="OLE_LINK13"/>
       <w:r>
         <w:rPr>
           <w:lang w:val="es-PA"/>
@@ -2938,7 +2830,6 @@
         </w:rPr>
         <w:t>n</w:t>
       </w:r>
-      <w:proofErr w:type="spellEnd"/>
       <w:r>
         <w:rPr>
           <w:lang w:val="es-PA"/>
@@ -2972,7 +2863,6 @@
           <w:lang w:val="es-PA"/>
         </w:rPr>
       </w:pPr>
-      <w:proofErr w:type="spellStart"/>
       <w:r>
         <w:rPr>
           <w:lang w:val="es-PA"/>
@@ -2986,7 +2876,6 @@
         </w:rPr>
         <w:t>n</w:t>
       </w:r>
-      <w:proofErr w:type="spellEnd"/>
       <w:r>
         <w:rPr>
           <w:lang w:val="es-PA"/>
@@ -3026,7 +2915,6 @@
           <w:lang w:val="es-PA"/>
         </w:rPr>
       </w:pPr>
-      <w:proofErr w:type="spellStart"/>
       <w:r>
         <w:rPr>
           <w:lang w:val="es-PA"/>
@@ -3040,12 +2928,30 @@
         </w:rPr>
         <w:t>n</w:t>
       </w:r>
-      <w:proofErr w:type="spellEnd"/>
-      <w:r>
-        <w:rPr>
-          <w:lang w:val="es-PA"/>
-        </w:rPr>
-        <w:t xml:space="preserve"> = </w:t>
+      <w:r>
+        <w:rPr>
+          <w:lang w:val="es-PA"/>
+        </w:rPr>
+        <w:t xml:space="preserve"> = B</w:t>
+      </w:r>
+      <w:r>
+        <w:rPr>
+          <w:vertAlign w:val="subscript"/>
+          <w:lang w:val="es-PA"/>
+        </w:rPr>
+        <w:t>n-1</w:t>
+      </w:r>
+      <w:r>
+        <w:rPr>
+          <w:lang w:val="es-PA"/>
+        </w:rPr>
+        <w:t xml:space="preserve"> </w:t>
+      </w:r>
+      <w:r>
+        <w:rPr>
+          <w:lang w:val="es-PA"/>
+        </w:rPr>
+        <w:t xml:space="preserve">+ </w:t>
       </w:r>
       <w:r>
         <w:rPr>
@@ -3058,37 +2964,12 @@
           <w:vertAlign w:val="subscript"/>
           <w:lang w:val="es-PA"/>
         </w:rPr>
-        <w:t>n-1</w:t>
-      </w:r>
-      <w:r>
-        <w:rPr>
-          <w:lang w:val="es-PA"/>
-        </w:rPr>
-        <w:t xml:space="preserve"> </w:t>
-      </w:r>
-      <w:r>
-        <w:rPr>
-          <w:lang w:val="es-PA"/>
-        </w:rPr>
-        <w:t xml:space="preserve">+ </w:t>
-      </w:r>
-      <w:proofErr w:type="spellStart"/>
-      <w:r>
-        <w:rPr>
-          <w:lang w:val="es-PA"/>
-        </w:rPr>
-        <w:t>B</w:t>
-      </w:r>
-      <w:r>
-        <w:rPr>
-          <w:vertAlign w:val="subscript"/>
-          <w:lang w:val="es-PA"/>
-        </w:rPr>
         <w:t>n</w:t>
       </w:r>
-      <w:bookmarkEnd w:id="16"/>
-      <w:bookmarkEnd w:id="17"/>
-      <w:proofErr w:type="spellEnd"/>
+      <w:bookmarkStart w:id="14" w:name="_GoBack"/>
+      <w:bookmarkEnd w:id="12"/>
+      <w:bookmarkEnd w:id="13"/>
+      <w:bookmarkEnd w:id="14"/>
     </w:p>
     <w:sectPr>
       <w:pgSz w:w="12240" w:h="15840"/>
@@ -3101,7 +2982,7 @@
 </file>
 
 <file path=word/endnotes.xml><?xml version="1.0" encoding="utf-8"?>
-<w:endnotes xmlns:wpc="http://schemas.microsoft.com/office/word/2010/wordprocessingCanvas" xmlns:mc="http://schemas.openxmlformats.org/markup-compatibility/2006" xmlns:o="urn:schemas-microsoft-com:office:office" xmlns:r="http://schemas.openxmlformats.org/officeDocument/2006/relationships" xmlns:m="http://schemas.openxmlformats.org/officeDocument/2006/math" xmlns:v="urn:schemas-microsoft-com:vml" xmlns:wp14="http://schemas.microsoft.com/office/word/2010/wordprocessingDrawing" xmlns:wp="http://schemas.openxmlformats.org/drawingml/2006/wordprocessingDrawing" xmlns:w10="urn:schemas-microsoft-com:office:word" xmlns:w="http://schemas.openxmlformats.org/wordprocessingml/2006/main" xmlns:w14="http://schemas.microsoft.com/office/word/2010/wordml" xmlns:w15="http://schemas.microsoft.com/office/word/2012/wordml" xmlns:wpg="http://schemas.microsoft.com/office/word/2010/wordprocessingGroup" xmlns:wpi="http://schemas.microsoft.com/office/word/2010/wordprocessingInk" xmlns:wne="http://schemas.microsoft.com/office/word/2006/wordml" xmlns:wps="http://schemas.microsoft.com/office/word/2010/wordprocessingShape" mc:Ignorable="w14 w15 wp14">
+<w:endnotes xmlns:wpc="http://schemas.microsoft.com/office/word/2010/wordprocessingCanvas" xmlns:cx="http://schemas.microsoft.com/office/drawing/2014/chartex" xmlns:mc="http://schemas.openxmlformats.org/markup-compatibility/2006" xmlns:o="urn:schemas-microsoft-com:office:office" xmlns:r="http://schemas.openxmlformats.org/officeDocument/2006/relationships" xmlns:m="http://schemas.openxmlformats.org/officeDocument/2006/math" xmlns:v="urn:schemas-microsoft-com:vml" xmlns:wp14="http://schemas.microsoft.com/office/word/2010/wordprocessingDrawing" xmlns:wp="http://schemas.openxmlformats.org/drawingml/2006/wordprocessingDrawing" xmlns:w10="urn:schemas-microsoft-com:office:word" xmlns:w="http://schemas.openxmlformats.org/wordprocessingml/2006/main" xmlns:w14="http://schemas.microsoft.com/office/word/2010/wordml" xmlns:w15="http://schemas.microsoft.com/office/word/2012/wordml" xmlns:w16se="http://schemas.microsoft.com/office/word/2015/wordml/symex" xmlns:wpg="http://schemas.microsoft.com/office/word/2010/wordprocessingGroup" xmlns:wpi="http://schemas.microsoft.com/office/word/2010/wordprocessingInk" xmlns:wne="http://schemas.microsoft.com/office/word/2006/wordml" xmlns:wps="http://schemas.microsoft.com/office/word/2010/wordprocessingShape" mc:Ignorable="w14 w15 w16se wp14">
   <w:endnote w:type="separator" w:id="-1">
     <w:p>
       <w:pPr>
@@ -3126,7 +3007,7 @@
 </file>
 
 <file path=word/footnotes.xml><?xml version="1.0" encoding="utf-8"?>
-<w:footnotes xmlns:wpc="http://schemas.microsoft.com/office/word/2010/wordprocessingCanvas" xmlns:mc="http://schemas.openxmlformats.org/markup-compatibility/2006" xmlns:o="urn:schemas-microsoft-com:office:office" xmlns:r="http://schemas.openxmlformats.org/officeDocument/2006/relationships" xmlns:m="http://schemas.openxmlformats.org/officeDocument/2006/math" xmlns:v="urn:schemas-microsoft-com:vml" xmlns:wp14="http://schemas.microsoft.com/office/word/2010/wordprocessingDrawing" xmlns:wp="http://schemas.openxmlformats.org/drawingml/2006/wordprocessingDrawing" xmlns:w10="urn:schemas-microsoft-com:office:word" xmlns:w="http://schemas.openxmlformats.org/wordprocessingml/2006/main" xmlns:w14="http://schemas.microsoft.com/office/word/2010/wordml" xmlns:w15="http://schemas.microsoft.com/office/word/2012/wordml" xmlns:wpg="http://schemas.microsoft.com/office/word/2010/wordprocessingGroup" xmlns:wpi="http://schemas.microsoft.com/office/word/2010/wordprocessingInk" xmlns:wne="http://schemas.microsoft.com/office/word/2006/wordml" xmlns:wps="http://schemas.microsoft.com/office/word/2010/wordprocessingShape" mc:Ignorable="w14 w15 wp14">
+<w:footnotes xmlns:wpc="http://schemas.microsoft.com/office/word/2010/wordprocessingCanvas" xmlns:cx="http://schemas.microsoft.com/office/drawing/2014/chartex" xmlns:mc="http://schemas.openxmlformats.org/markup-compatibility/2006" xmlns:o="urn:schemas-microsoft-com:office:office" xmlns:r="http://schemas.openxmlformats.org/officeDocument/2006/relationships" xmlns:m="http://schemas.openxmlformats.org/officeDocument/2006/math" xmlns:v="urn:schemas-microsoft-com:vml" xmlns:wp14="http://schemas.microsoft.com/office/word/2010/wordprocessingDrawing" xmlns:wp="http://schemas.openxmlformats.org/drawingml/2006/wordprocessingDrawing" xmlns:w10="urn:schemas-microsoft-com:office:word" xmlns:w="http://schemas.openxmlformats.org/wordprocessingml/2006/main" xmlns:w14="http://schemas.microsoft.com/office/word/2010/wordml" xmlns:w15="http://schemas.microsoft.com/office/word/2012/wordml" xmlns:w16se="http://schemas.microsoft.com/office/word/2015/wordml/symex" xmlns:wpg="http://schemas.microsoft.com/office/word/2010/wordprocessingGroup" xmlns:wpi="http://schemas.microsoft.com/office/word/2010/wordprocessingInk" xmlns:wne="http://schemas.microsoft.com/office/word/2006/wordml" xmlns:wps="http://schemas.microsoft.com/office/word/2010/wordprocessingShape" mc:Ignorable="w14 w15 w16se wp14">
   <w:footnote w:type="separator" w:id="-1">
     <w:p>
       <w:pPr>
@@ -3151,7 +3032,7 @@
 </file>
 
 <file path=word/styles.xml><?xml version="1.0" encoding="utf-8"?>
-<w:styles xmlns:mc="http://schemas.openxmlformats.org/markup-compatibility/2006" xmlns:r="http://schemas.openxmlformats.org/officeDocument/2006/relationships" xmlns:w="http://schemas.openxmlformats.org/wordprocessingml/2006/main" xmlns:w14="http://schemas.microsoft.com/office/word/2010/wordml" xmlns:w15="http://schemas.microsoft.com/office/word/2012/wordml" mc:Ignorable="w14 w15">
+<w:styles xmlns:mc="http://schemas.openxmlformats.org/markup-compatibility/2006" xmlns:r="http://schemas.openxmlformats.org/officeDocument/2006/relationships" xmlns:w="http://schemas.openxmlformats.org/wordprocessingml/2006/main" xmlns:w14="http://schemas.microsoft.com/office/word/2010/wordml" xmlns:w15="http://schemas.microsoft.com/office/word/2012/wordml" xmlns:w16se="http://schemas.microsoft.com/office/word/2015/wordml/symex" mc:Ignorable="w14 w15 w16se">
   <w:docDefaults>
     <w:rPrDefault>
       <w:rPr>
@@ -3548,13 +3429,13 @@
       <w:lang w:val="en-US"/>
     </w:rPr>
   </w:style>
-  <w:style w:type="character" w:default="1" w:styleId="Fuentedeprrafopredeter">
+  <w:style w:type="character" w:default="1" w:styleId="DefaultParagraphFont">
     <w:name w:val="Default Paragraph Font"/>
     <w:uiPriority w:val="1"/>
     <w:semiHidden/>
     <w:unhideWhenUsed/>
   </w:style>
-  <w:style w:type="table" w:default="1" w:styleId="Tablanormal">
+  <w:style w:type="table" w:default="1" w:styleId="TableNormal">
     <w:name w:val="Normal Table"/>
     <w:uiPriority w:val="99"/>
     <w:semiHidden/>
@@ -3569,15 +3450,15 @@
       </w:tblCellMar>
     </w:tblPr>
   </w:style>
-  <w:style w:type="numbering" w:default="1" w:styleId="Sinlista">
+  <w:style w:type="numbering" w:default="1" w:styleId="NoList">
     <w:name w:val="No List"/>
     <w:uiPriority w:val="99"/>
     <w:semiHidden/>
     <w:unhideWhenUsed/>
   </w:style>
-  <w:style w:type="table" w:styleId="Tablaconcuadrcula">
+  <w:style w:type="table" w:styleId="TableGrid">
     <w:name w:val="Table Grid"/>
-    <w:basedOn w:val="Tablanormal"/>
+    <w:basedOn w:val="TableNormal"/>
     <w:uiPriority w:val="39"/>
     <w:rsid w:val="00C64019"/>
     <w:pPr>
@@ -3594,10 +3475,10 @@
       </w:tblBorders>
     </w:tblPr>
   </w:style>
-  <w:style w:type="paragraph" w:styleId="Encabezado">
+  <w:style w:type="paragraph" w:styleId="Header">
     <w:name w:val="header"/>
     <w:basedOn w:val="Normal"/>
-    <w:link w:val="EncabezadoCar"/>
+    <w:link w:val="HeaderChar"/>
     <w:uiPriority w:val="99"/>
     <w:unhideWhenUsed/>
     <w:rsid w:val="00167D4E"/>
@@ -3609,20 +3490,20 @@
       <w:spacing w:after="0" w:line="240" w:lineRule="auto"/>
     </w:pPr>
   </w:style>
-  <w:style w:type="character" w:customStyle="1" w:styleId="EncabezadoCar">
-    <w:name w:val="Encabezado Car"/>
-    <w:basedOn w:val="Fuentedeprrafopredeter"/>
-    <w:link w:val="Encabezado"/>
+  <w:style w:type="character" w:customStyle="1" w:styleId="HeaderChar">
+    <w:name w:val="Header Char"/>
+    <w:basedOn w:val="DefaultParagraphFont"/>
+    <w:link w:val="Header"/>
     <w:uiPriority w:val="99"/>
     <w:rsid w:val="00167D4E"/>
     <w:rPr>
       <w:lang w:val="en-US"/>
     </w:rPr>
   </w:style>
-  <w:style w:type="paragraph" w:styleId="Piedepgina">
+  <w:style w:type="paragraph" w:styleId="Footer">
     <w:name w:val="footer"/>
     <w:basedOn w:val="Normal"/>
-    <w:link w:val="PiedepginaCar"/>
+    <w:link w:val="FooterChar"/>
     <w:uiPriority w:val="99"/>
     <w:unhideWhenUsed/>
     <w:rsid w:val="00167D4E"/>
@@ -3634,10 +3515,10 @@
       <w:spacing w:after="0" w:line="240" w:lineRule="auto"/>
     </w:pPr>
   </w:style>
-  <w:style w:type="character" w:customStyle="1" w:styleId="PiedepginaCar">
-    <w:name w:val="Pie de página Car"/>
-    <w:basedOn w:val="Fuentedeprrafopredeter"/>
-    <w:link w:val="Piedepgina"/>
+  <w:style w:type="character" w:customStyle="1" w:styleId="FooterChar">
+    <w:name w:val="Footer Char"/>
+    <w:basedOn w:val="DefaultParagraphFont"/>
+    <w:link w:val="Footer"/>
     <w:uiPriority w:val="99"/>
     <w:rsid w:val="00167D4E"/>
     <w:rPr>

</xml_diff>